<commit_message>
Se agrega al documento de reglas de negocio el punto numero 6 de registro de benficiarios
</commit_message>
<xml_diff>
--- a/Documentacion de Proyecto/Reglas de Negocio/Reglas de Negocio Club Campestre La Libertadv4.docx
+++ b/Documentacion de Proyecto/Reglas de Negocio/Reglas de Negocio Club Campestre La Libertadv4.docx
@@ -1061,11 +1061,9 @@
             <w:pPr>
               <w:jc w:val="center"/>
             </w:pPr>
-            <w:proofErr w:type="spellStart"/>
             <w:r>
               <w:t>Bronze</w:t>
             </w:r>
-            <w:proofErr w:type="spellEnd"/>
           </w:p>
         </w:tc>
         <w:tc>
@@ -1233,7 +1231,13 @@
         </w:numPr>
       </w:pPr>
       <w:r>
-        <w:t xml:space="preserve">Los registros podrán realizarse en línea, pero el pago de la membresía deberá </w:t>
+        <w:t>Los registros</w:t>
+      </w:r>
+      <w:r>
+        <w:t xml:space="preserve"> de socios</w:t>
+      </w:r>
+      <w:r>
+        <w:t xml:space="preserve"> podrán realizarse en línea, pero el pago de la membresía deberá </w:t>
       </w:r>
       <w:r>
         <w:t>ser realizado</w:t>
@@ -1301,6 +1305,28 @@
       <w:r>
         <w:t xml:space="preserve">Los beneficiarios solo podrán hacer uso de las instalaciones según la definición de membresía que tenga el socio. </w:t>
       </w:r>
+    </w:p>
+    <w:p>
+      <w:pPr>
+        <w:pStyle w:val="Prrafodelista"/>
+        <w:numPr>
+          <w:ilvl w:val="0"/>
+          <w:numId w:val="1"/>
+        </w:numPr>
+      </w:pPr>
+      <w:r>
+        <w:t xml:space="preserve">Los beneficiarios de un socio para su debido registro y permisos de ingreso </w:t>
+      </w:r>
+      <w:proofErr w:type="gramStart"/>
+      <w:r>
+        <w:t>a  las</w:t>
+      </w:r>
+      <w:proofErr w:type="gramEnd"/>
+      <w:r>
+        <w:t xml:space="preserve"> instalaciones deberán apersonarse al club Campestre la Libertad.</w:t>
+      </w:r>
+      <w:bookmarkStart w:id="0" w:name="_GoBack"/>
+      <w:bookmarkEnd w:id="0"/>
     </w:p>
     <w:p/>
     <w:p>
@@ -1658,7 +1684,6 @@
           <w:sz w:val="28"/>
           <w:szCs w:val="28"/>
         </w:rPr>
-        <w:lastRenderedPageBreak/>
         <w:t xml:space="preserve"> </w:t>
       </w:r>
     </w:p>

</xml_diff>

<commit_message>
Modificacion de Archivo de Reglas de Negocio se le mete mas carnita.
</commit_message>
<xml_diff>
--- a/Documentacion de Proyecto/Reglas de Negocio/Reglas de Negocio Club Campestre La Libertadv4.docx
+++ b/Documentacion de Proyecto/Reglas de Negocio/Reglas de Negocio Club Campestre La Libertadv4.docx
@@ -1237,7 +1237,13 @@
         <w:t xml:space="preserve"> de socios</w:t>
       </w:r>
       <w:r>
-        <w:t xml:space="preserve"> podrán realizarse en línea, pero el pago de la membresía deberá </w:t>
+        <w:t xml:space="preserve"> podrán realizarse en línea, pero el pago de la membresía</w:t>
+      </w:r>
+      <w:r>
+        <w:t xml:space="preserve"> o Servicios adicionales</w:t>
+      </w:r>
+      <w:r>
+        <w:t xml:space="preserve"> deberá </w:t>
       </w:r>
       <w:r>
         <w:t>ser realizado</w:t>
@@ -1317,26 +1323,38 @@
       <w:r>
         <w:t xml:space="preserve">Los beneficiarios de un socio para su debido registro y permisos de ingreso </w:t>
       </w:r>
-      <w:proofErr w:type="gramStart"/>
-      <w:r>
-        <w:t>a  las</w:t>
-      </w:r>
-      <w:proofErr w:type="gramEnd"/>
+      <w:r>
+        <w:t>a las</w:t>
+      </w:r>
       <w:r>
         <w:t xml:space="preserve"> instalaciones deberán apersonarse al club Campestre la Libertad.</w:t>
       </w:r>
-      <w:bookmarkStart w:id="0" w:name="_GoBack"/>
-      <w:bookmarkEnd w:id="0"/>
+    </w:p>
+    <w:p>
+      <w:pPr>
+        <w:pStyle w:val="Prrafodelista"/>
+        <w:numPr>
+          <w:ilvl w:val="0"/>
+          <w:numId w:val="1"/>
+        </w:numPr>
+      </w:pPr>
+      <w:r>
+        <w:t>El registro del sitio de cliente cumple con la primera etapa de adquisición de membresías, para que el socio quede totalmente registrado y con permisos a ingresar a las instalaciones deberá cumplir el proceso de registro de socio el cual te completa al estar en las instalaciones realizando el pago respectivo.</w:t>
+      </w:r>
+    </w:p>
+    <w:p>
+      <w:pPr>
+        <w:pStyle w:val="Prrafodelista"/>
+        <w:numPr>
+          <w:ilvl w:val="0"/>
+          <w:numId w:val="1"/>
+        </w:numPr>
+      </w:pPr>
+      <w:r>
+        <w:t>Si el socio nuevo no realiza el pago, ya sea de la membresía o el servicio adquirido no se completará el proceso de Socio activo ya que se mantendrá en espera hasta realizar el pago respectivo.</w:t>
+      </w:r>
     </w:p>
     <w:p/>
-    <w:p>
-      <w:pPr>
-        <w:rPr>
-          <w:sz w:val="28"/>
-          <w:szCs w:val="28"/>
-        </w:rPr>
-      </w:pPr>
-    </w:p>
     <w:p>
       <w:pPr>
         <w:rPr>
@@ -1669,33 +1687,6 @@
         <w:pStyle w:val="Prrafodelista"/>
       </w:pPr>
     </w:p>
-    <w:p/>
-    <w:p>
-      <w:pPr>
-        <w:rPr>
-          <w:b/>
-          <w:sz w:val="28"/>
-          <w:szCs w:val="28"/>
-        </w:rPr>
-      </w:pPr>
-      <w:r>
-        <w:rPr>
-          <w:b/>
-          <w:sz w:val="28"/>
-          <w:szCs w:val="28"/>
-        </w:rPr>
-        <w:t xml:space="preserve"> </w:t>
-      </w:r>
-    </w:p>
-    <w:p>
-      <w:pPr>
-        <w:rPr>
-          <w:b/>
-          <w:sz w:val="28"/>
-          <w:szCs w:val="28"/>
-        </w:rPr>
-      </w:pPr>
-    </w:p>
     <w:p>
       <w:pPr>
         <w:rPr>
@@ -1731,6 +1722,17 @@
     </w:p>
     <w:p>
       <w:pPr>
+        <w:rPr>
+          <w:b/>
+          <w:sz w:val="28"/>
+          <w:szCs w:val="28"/>
+        </w:rPr>
+      </w:pPr>
+      <w:bookmarkStart w:id="0" w:name="_GoBack"/>
+      <w:bookmarkEnd w:id="0"/>
+    </w:p>
+    <w:p>
+      <w:pPr>
         <w:pStyle w:val="Prrafodelista"/>
         <w:numPr>
           <w:ilvl w:val="0"/>
@@ -1763,6 +1765,37 @@
       </w:pPr>
       <w:r>
         <w:t>Los beneficiarios e invitados podrán adquirir servicios adicionales mediante la condición de presiones establecidas por servicio.</w:t>
+      </w:r>
+    </w:p>
+    <w:p>
+      <w:pPr>
+        <w:pStyle w:val="Prrafodelista"/>
+        <w:numPr>
+          <w:ilvl w:val="0"/>
+          <w:numId w:val="10"/>
+        </w:numPr>
+      </w:pPr>
+      <w:r>
+        <w:t xml:space="preserve">Los beneficiarios deberán ser registrados en las instalaciones de Club la Libertad o en su defecto llamar a nuestro </w:t>
+      </w:r>
+      <w:proofErr w:type="spellStart"/>
+      <w:r>
+        <w:t>call</w:t>
+      </w:r>
+      <w:proofErr w:type="spellEnd"/>
+      <w:r>
+        <w:t xml:space="preserve"> center.</w:t>
+      </w:r>
+    </w:p>
+    <w:p/>
+    <w:p>
+      <w:r>
+        <w:t>Nota: Todas las reglas de negocio quedan sujetas a modificación por parte de la junta directiva del Club Campestre la Libertad.</w:t>
+      </w:r>
+    </w:p>
+    <w:p>
+      <w:r>
+        <w:t>Club la Libertad se reserva el derecho de admisión en casos especiales que puedan perjudicar la imagen o los asociados.</w:t>
       </w:r>
     </w:p>
     <w:p/>

</xml_diff>

<commit_message>
Se actualiza documento de Reglas de Negocio
</commit_message>
<xml_diff>
--- a/Documentacion de Proyecto/Reglas de Negocio/Reglas de Negocio Club Campestre La Libertadv4.docx
+++ b/Documentacion de Proyecto/Reglas de Negocio/Reglas de Negocio Club Campestre La Libertadv4.docx
@@ -1728,8 +1728,6 @@
           <w:szCs w:val="28"/>
         </w:rPr>
       </w:pPr>
-      <w:bookmarkStart w:id="0" w:name="_GoBack"/>
-      <w:bookmarkEnd w:id="0"/>
     </w:p>
     <w:p>
       <w:pPr>
@@ -1764,7 +1762,13 @@
         </w:numPr>
       </w:pPr>
       <w:r>
-        <w:t>Los beneficiarios e invitados podrán adquirir servicios adicionales mediante la condición de presiones establecidas por servicio.</w:t>
+        <w:t>Los beneficiarios e invitados podrán adquirir servicios adicionale</w:t>
+      </w:r>
+      <w:r>
+        <w:t>s mediante la condición de precios</w:t>
+      </w:r>
+      <w:r>
+        <w:t xml:space="preserve"> establecidas por servicio.</w:t>
       </w:r>
     </w:p>
     <w:p>
@@ -1787,6 +1791,18 @@
         <w:t xml:space="preserve"> center.</w:t>
       </w:r>
     </w:p>
+    <w:p>
+      <w:pPr>
+        <w:pStyle w:val="Prrafodelista"/>
+        <w:numPr>
+          <w:ilvl w:val="0"/>
+          <w:numId w:val="10"/>
+        </w:numPr>
+      </w:pPr>
+      <w:r>
+        <w:t>Los beneficiarios no se agregan directamente desde el sitio de cliente deberán presentarse en las instalaciones para ser registrados como beneficiarios del socio respectivo.</w:t>
+      </w:r>
+    </w:p>
     <w:p/>
     <w:p>
       <w:r>
@@ -1796,6 +1812,213 @@
     <w:p>
       <w:r>
         <w:t>Club la Libertad se reserva el derecho de admisión en casos especiales que puedan perjudicar la imagen o los asociados.</w:t>
+      </w:r>
+    </w:p>
+    <w:p/>
+    <w:p/>
+    <w:p>
+      <w:pPr>
+        <w:rPr>
+          <w:b/>
+        </w:rPr>
+      </w:pPr>
+      <w:r>
+        <w:rPr>
+          <w:b/>
+        </w:rPr>
+        <w:t>Procedimiento de Creación de un nuevo Cliente</w:t>
+      </w:r>
+      <w:r>
+        <w:rPr>
+          <w:b/>
+        </w:rPr>
+        <w:t xml:space="preserve"> desde el administrador:</w:t>
+      </w:r>
+    </w:p>
+    <w:p>
+      <w:pPr>
+        <w:rPr>
+          <w:color w:val="FF0000"/>
+        </w:rPr>
+      </w:pPr>
+      <w:r>
+        <w:rPr>
+          <w:color w:val="FF0000"/>
+        </w:rPr>
+        <w:t>(</w:t>
+      </w:r>
+      <w:r>
+        <w:rPr>
+          <w:color w:val="FF0000"/>
+        </w:rPr>
+        <w:t>Todo los estipulado en el registro de usuario</w:t>
+      </w:r>
+      <w:r>
+        <w:rPr>
+          <w:color w:val="FF0000"/>
+        </w:rPr>
+        <w:t>,</w:t>
+      </w:r>
+      <w:bookmarkStart w:id="0" w:name="_GoBack"/>
+      <w:bookmarkEnd w:id="0"/>
+      <w:r>
+        <w:rPr>
+          <w:color w:val="FF0000"/>
+        </w:rPr>
+        <w:t xml:space="preserve"> es </w:t>
+      </w:r>
+      <w:r>
+        <w:rPr>
+          <w:color w:val="FF0000"/>
+        </w:rPr>
+        <w:t xml:space="preserve">solicitud del </w:t>
+      </w:r>
+      <w:r>
+        <w:rPr>
+          <w:color w:val="FF0000"/>
+        </w:rPr>
+        <w:t>control interno de Club</w:t>
+      </w:r>
+      <w:r>
+        <w:rPr>
+          <w:color w:val="FF0000"/>
+        </w:rPr>
+        <w:t xml:space="preserve"> Campestre</w:t>
+      </w:r>
+      <w:r>
+        <w:rPr>
+          <w:color w:val="FF0000"/>
+        </w:rPr>
+        <w:t xml:space="preserve"> La Libertad</w:t>
+      </w:r>
+      <w:r>
+        <w:rPr>
+          <w:color w:val="FF0000"/>
+        </w:rPr>
+        <w:t>)</w:t>
+      </w:r>
+      <w:r>
+        <w:rPr>
+          <w:color w:val="FF0000"/>
+        </w:rPr>
+        <w:t xml:space="preserve">  </w:t>
+      </w:r>
+    </w:p>
+    <w:p>
+      <w:pPr>
+        <w:rPr>
+          <w:b/>
+        </w:rPr>
+      </w:pPr>
+      <w:r>
+        <w:rPr>
+          <w:b/>
+        </w:rPr>
+        <w:t>Pasos:</w:t>
+      </w:r>
+    </w:p>
+    <w:p>
+      <w:pPr>
+        <w:pStyle w:val="Prrafodelista"/>
+        <w:numPr>
+          <w:ilvl w:val="0"/>
+          <w:numId w:val="11"/>
+        </w:numPr>
+      </w:pPr>
+      <w:r>
+        <w:t xml:space="preserve">Deberá ser creado </w:t>
+      </w:r>
+      <w:r>
+        <w:t>como persona dentro del sistema.</w:t>
+      </w:r>
+    </w:p>
+    <w:p>
+      <w:pPr>
+        <w:pStyle w:val="Prrafodelista"/>
+        <w:numPr>
+          <w:ilvl w:val="0"/>
+          <w:numId w:val="11"/>
+        </w:numPr>
+      </w:pPr>
+      <w:r>
+        <w:t>Una vez creado en el sistema como persona</w:t>
+      </w:r>
+      <w:r>
+        <w:t>,</w:t>
+      </w:r>
+      <w:r>
+        <w:t xml:space="preserve"> </w:t>
+      </w:r>
+      <w:r>
+        <w:t>deberá ser asignado como usuario del</w:t>
+      </w:r>
+      <w:r>
+        <w:t xml:space="preserve"> sistema para tener su </w:t>
+      </w:r>
+      <w:r>
+        <w:t>debido registro.</w:t>
+      </w:r>
+    </w:p>
+    <w:p/>
+    <w:p/>
+    <w:p>
+      <w:pPr>
+        <w:rPr>
+          <w:b/>
+        </w:rPr>
+      </w:pPr>
+      <w:r>
+        <w:rPr>
+          <w:b/>
+        </w:rPr>
+        <w:t>Procedimiento de Creación de un nuevo Cliente</w:t>
+      </w:r>
+      <w:r>
+        <w:rPr>
+          <w:b/>
+        </w:rPr>
+        <w:t xml:space="preserve"> desde el sitio de Clientes</w:t>
+      </w:r>
+      <w:r>
+        <w:rPr>
+          <w:b/>
+        </w:rPr>
+        <w:t>:</w:t>
+      </w:r>
+    </w:p>
+    <w:p>
+      <w:pPr>
+        <w:pStyle w:val="Prrafodelista"/>
+        <w:numPr>
+          <w:ilvl w:val="0"/>
+          <w:numId w:val="12"/>
+        </w:numPr>
+      </w:pPr>
+      <w:r>
+        <w:t xml:space="preserve">La página de clientes permitirá la acción de crear la persona y usuario de sistema a la vez </w:t>
+      </w:r>
+    </w:p>
+    <w:p>
+      <w:pPr>
+        <w:pStyle w:val="Prrafodelista"/>
+        <w:numPr>
+          <w:ilvl w:val="0"/>
+          <w:numId w:val="12"/>
+        </w:numPr>
+      </w:pPr>
+      <w:r>
+        <w:t>Usuario quedara en estado</w:t>
+      </w:r>
+      <w:r>
+        <w:t xml:space="preserve"> pendiente debido a que su estado no se modificara hasta que el cliente valla a sitio a realizar pago de la membresía o el servicio deseado</w:t>
+      </w:r>
+    </w:p>
+    <w:p>
+      <w:pPr>
+        <w:pStyle w:val="Prrafodelista"/>
+      </w:pPr>
+      <w:r>
+        <w:t xml:space="preserve"> </w:t>
       </w:r>
     </w:p>
     <w:p/>
@@ -2311,6 +2534,92 @@
     </w:lvl>
   </w:abstractNum>
   <w:abstractNum w:abstractNumId="2" w15:restartNumberingAfterBreak="0">
+    <w:nsid w:val="23D023D5"/>
+    <w:multiLevelType w:val="hybridMultilevel"/>
+    <w:tmpl w:val="CBE49EA4"/>
+    <w:lvl w:ilvl="0" w:tplc="0C0A000F">
+      <w:start w:val="1"/>
+      <w:numFmt w:val="decimal"/>
+      <w:lvlText w:val="%1."/>
+      <w:lvlJc w:val="left"/>
+      <w:pPr>
+        <w:ind w:left="720" w:hanging="360"/>
+      </w:pPr>
+    </w:lvl>
+    <w:lvl w:ilvl="1" w:tplc="0C0A0019" w:tentative="1">
+      <w:start w:val="1"/>
+      <w:numFmt w:val="lowerLetter"/>
+      <w:lvlText w:val="%2."/>
+      <w:lvlJc w:val="left"/>
+      <w:pPr>
+        <w:ind w:left="1440" w:hanging="360"/>
+      </w:pPr>
+    </w:lvl>
+    <w:lvl w:ilvl="2" w:tplc="0C0A001B" w:tentative="1">
+      <w:start w:val="1"/>
+      <w:numFmt w:val="lowerRoman"/>
+      <w:lvlText w:val="%3."/>
+      <w:lvlJc w:val="right"/>
+      <w:pPr>
+        <w:ind w:left="2160" w:hanging="180"/>
+      </w:pPr>
+    </w:lvl>
+    <w:lvl w:ilvl="3" w:tplc="0C0A000F" w:tentative="1">
+      <w:start w:val="1"/>
+      <w:numFmt w:val="decimal"/>
+      <w:lvlText w:val="%4."/>
+      <w:lvlJc w:val="left"/>
+      <w:pPr>
+        <w:ind w:left="2880" w:hanging="360"/>
+      </w:pPr>
+    </w:lvl>
+    <w:lvl w:ilvl="4" w:tplc="0C0A0019" w:tentative="1">
+      <w:start w:val="1"/>
+      <w:numFmt w:val="lowerLetter"/>
+      <w:lvlText w:val="%5."/>
+      <w:lvlJc w:val="left"/>
+      <w:pPr>
+        <w:ind w:left="3600" w:hanging="360"/>
+      </w:pPr>
+    </w:lvl>
+    <w:lvl w:ilvl="5" w:tplc="0C0A001B" w:tentative="1">
+      <w:start w:val="1"/>
+      <w:numFmt w:val="lowerRoman"/>
+      <w:lvlText w:val="%6."/>
+      <w:lvlJc w:val="right"/>
+      <w:pPr>
+        <w:ind w:left="4320" w:hanging="180"/>
+      </w:pPr>
+    </w:lvl>
+    <w:lvl w:ilvl="6" w:tplc="0C0A000F" w:tentative="1">
+      <w:start w:val="1"/>
+      <w:numFmt w:val="decimal"/>
+      <w:lvlText w:val="%7."/>
+      <w:lvlJc w:val="left"/>
+      <w:pPr>
+        <w:ind w:left="5040" w:hanging="360"/>
+      </w:pPr>
+    </w:lvl>
+    <w:lvl w:ilvl="7" w:tplc="0C0A0019" w:tentative="1">
+      <w:start w:val="1"/>
+      <w:numFmt w:val="lowerLetter"/>
+      <w:lvlText w:val="%8."/>
+      <w:lvlJc w:val="left"/>
+      <w:pPr>
+        <w:ind w:left="5760" w:hanging="360"/>
+      </w:pPr>
+    </w:lvl>
+    <w:lvl w:ilvl="8" w:tplc="0C0A001B" w:tentative="1">
+      <w:start w:val="1"/>
+      <w:numFmt w:val="lowerRoman"/>
+      <w:lvlText w:val="%9."/>
+      <w:lvlJc w:val="right"/>
+      <w:pPr>
+        <w:ind w:left="6480" w:hanging="180"/>
+      </w:pPr>
+    </w:lvl>
+  </w:abstractNum>
+  <w:abstractNum w:abstractNumId="3" w15:restartNumberingAfterBreak="0">
     <w:nsid w:val="275F13AF"/>
     <w:multiLevelType w:val="hybridMultilevel"/>
     <w:tmpl w:val="CC903F1C"/>
@@ -2396,7 +2705,7 @@
       </w:pPr>
     </w:lvl>
   </w:abstractNum>
-  <w:abstractNum w:abstractNumId="3" w15:restartNumberingAfterBreak="0">
+  <w:abstractNum w:abstractNumId="4" w15:restartNumberingAfterBreak="0">
     <w:nsid w:val="27B51220"/>
     <w:multiLevelType w:val="hybridMultilevel"/>
     <w:tmpl w:val="958825CC"/>
@@ -2482,7 +2791,7 @@
       </w:pPr>
     </w:lvl>
   </w:abstractNum>
-  <w:abstractNum w:abstractNumId="4" w15:restartNumberingAfterBreak="0">
+  <w:abstractNum w:abstractNumId="5" w15:restartNumberingAfterBreak="0">
     <w:nsid w:val="27E95C22"/>
     <w:multiLevelType w:val="hybridMultilevel"/>
     <w:tmpl w:val="9F8EBCD8"/>
@@ -2568,7 +2877,7 @@
       </w:pPr>
     </w:lvl>
   </w:abstractNum>
-  <w:abstractNum w:abstractNumId="5" w15:restartNumberingAfterBreak="0">
+  <w:abstractNum w:abstractNumId="6" w15:restartNumberingAfterBreak="0">
     <w:nsid w:val="28D95707"/>
     <w:multiLevelType w:val="hybridMultilevel"/>
     <w:tmpl w:val="D9369A68"/>
@@ -2654,7 +2963,93 @@
       </w:pPr>
     </w:lvl>
   </w:abstractNum>
-  <w:abstractNum w:abstractNumId="6" w15:restartNumberingAfterBreak="0">
+  <w:abstractNum w:abstractNumId="7" w15:restartNumberingAfterBreak="0">
+    <w:nsid w:val="2C446769"/>
+    <w:multiLevelType w:val="hybridMultilevel"/>
+    <w:tmpl w:val="DF34889E"/>
+    <w:lvl w:ilvl="0" w:tplc="0C0A000F">
+      <w:start w:val="1"/>
+      <w:numFmt w:val="decimal"/>
+      <w:lvlText w:val="%1."/>
+      <w:lvlJc w:val="left"/>
+      <w:pPr>
+        <w:ind w:left="720" w:hanging="360"/>
+      </w:pPr>
+    </w:lvl>
+    <w:lvl w:ilvl="1" w:tplc="0C0A0019" w:tentative="1">
+      <w:start w:val="1"/>
+      <w:numFmt w:val="lowerLetter"/>
+      <w:lvlText w:val="%2."/>
+      <w:lvlJc w:val="left"/>
+      <w:pPr>
+        <w:ind w:left="1440" w:hanging="360"/>
+      </w:pPr>
+    </w:lvl>
+    <w:lvl w:ilvl="2" w:tplc="0C0A001B" w:tentative="1">
+      <w:start w:val="1"/>
+      <w:numFmt w:val="lowerRoman"/>
+      <w:lvlText w:val="%3."/>
+      <w:lvlJc w:val="right"/>
+      <w:pPr>
+        <w:ind w:left="2160" w:hanging="180"/>
+      </w:pPr>
+    </w:lvl>
+    <w:lvl w:ilvl="3" w:tplc="0C0A000F" w:tentative="1">
+      <w:start w:val="1"/>
+      <w:numFmt w:val="decimal"/>
+      <w:lvlText w:val="%4."/>
+      <w:lvlJc w:val="left"/>
+      <w:pPr>
+        <w:ind w:left="2880" w:hanging="360"/>
+      </w:pPr>
+    </w:lvl>
+    <w:lvl w:ilvl="4" w:tplc="0C0A0019" w:tentative="1">
+      <w:start w:val="1"/>
+      <w:numFmt w:val="lowerLetter"/>
+      <w:lvlText w:val="%5."/>
+      <w:lvlJc w:val="left"/>
+      <w:pPr>
+        <w:ind w:left="3600" w:hanging="360"/>
+      </w:pPr>
+    </w:lvl>
+    <w:lvl w:ilvl="5" w:tplc="0C0A001B" w:tentative="1">
+      <w:start w:val="1"/>
+      <w:numFmt w:val="lowerRoman"/>
+      <w:lvlText w:val="%6."/>
+      <w:lvlJc w:val="right"/>
+      <w:pPr>
+        <w:ind w:left="4320" w:hanging="180"/>
+      </w:pPr>
+    </w:lvl>
+    <w:lvl w:ilvl="6" w:tplc="0C0A000F" w:tentative="1">
+      <w:start w:val="1"/>
+      <w:numFmt w:val="decimal"/>
+      <w:lvlText w:val="%7."/>
+      <w:lvlJc w:val="left"/>
+      <w:pPr>
+        <w:ind w:left="5040" w:hanging="360"/>
+      </w:pPr>
+    </w:lvl>
+    <w:lvl w:ilvl="7" w:tplc="0C0A0019" w:tentative="1">
+      <w:start w:val="1"/>
+      <w:numFmt w:val="lowerLetter"/>
+      <w:lvlText w:val="%8."/>
+      <w:lvlJc w:val="left"/>
+      <w:pPr>
+        <w:ind w:left="5760" w:hanging="360"/>
+      </w:pPr>
+    </w:lvl>
+    <w:lvl w:ilvl="8" w:tplc="0C0A001B" w:tentative="1">
+      <w:start w:val="1"/>
+      <w:numFmt w:val="lowerRoman"/>
+      <w:lvlText w:val="%9."/>
+      <w:lvlJc w:val="right"/>
+      <w:pPr>
+        <w:ind w:left="6480" w:hanging="180"/>
+      </w:pPr>
+    </w:lvl>
+  </w:abstractNum>
+  <w:abstractNum w:abstractNumId="8" w15:restartNumberingAfterBreak="0">
     <w:nsid w:val="420040E7"/>
     <w:multiLevelType w:val="hybridMultilevel"/>
     <w:tmpl w:val="54D60496"/>
@@ -2740,7 +3135,7 @@
       </w:pPr>
     </w:lvl>
   </w:abstractNum>
-  <w:abstractNum w:abstractNumId="7" w15:restartNumberingAfterBreak="0">
+  <w:abstractNum w:abstractNumId="9" w15:restartNumberingAfterBreak="0">
     <w:nsid w:val="52537FDE"/>
     <w:multiLevelType w:val="hybridMultilevel"/>
     <w:tmpl w:val="958825CC"/>
@@ -2826,7 +3221,7 @@
       </w:pPr>
     </w:lvl>
   </w:abstractNum>
-  <w:abstractNum w:abstractNumId="8" w15:restartNumberingAfterBreak="0">
+  <w:abstractNum w:abstractNumId="10" w15:restartNumberingAfterBreak="0">
     <w:nsid w:val="69A53E40"/>
     <w:multiLevelType w:val="hybridMultilevel"/>
     <w:tmpl w:val="AF8046AC"/>
@@ -2912,7 +3307,7 @@
       </w:pPr>
     </w:lvl>
   </w:abstractNum>
-  <w:abstractNum w:abstractNumId="9" w15:restartNumberingAfterBreak="0">
+  <w:abstractNum w:abstractNumId="11" w15:restartNumberingAfterBreak="0">
     <w:nsid w:val="717B51B3"/>
     <w:multiLevelType w:val="hybridMultilevel"/>
     <w:tmpl w:val="58B0E670"/>
@@ -3002,31 +3397,37 @@
     <w:abstractNumId w:val="1"/>
   </w:num>
   <w:num w:numId="2">
-    <w:abstractNumId w:val="2"/>
+    <w:abstractNumId w:val="3"/>
   </w:num>
   <w:num w:numId="3">
+    <w:abstractNumId w:val="6"/>
+  </w:num>
+  <w:num w:numId="4">
+    <w:abstractNumId w:val="9"/>
+  </w:num>
+  <w:num w:numId="5">
+    <w:abstractNumId w:val="8"/>
+  </w:num>
+  <w:num w:numId="6">
+    <w:abstractNumId w:val="4"/>
+  </w:num>
+  <w:num w:numId="7">
     <w:abstractNumId w:val="5"/>
   </w:num>
-  <w:num w:numId="4">
-    <w:abstractNumId w:val="7"/>
-  </w:num>
-  <w:num w:numId="5">
-    <w:abstractNumId w:val="6"/>
-  </w:num>
-  <w:num w:numId="6">
-    <w:abstractNumId w:val="3"/>
-  </w:num>
-  <w:num w:numId="7">
-    <w:abstractNumId w:val="4"/>
-  </w:num>
   <w:num w:numId="8">
-    <w:abstractNumId w:val="9"/>
+    <w:abstractNumId w:val="11"/>
   </w:num>
   <w:num w:numId="9">
     <w:abstractNumId w:val="0"/>
   </w:num>
   <w:num w:numId="10">
-    <w:abstractNumId w:val="8"/>
+    <w:abstractNumId w:val="10"/>
+  </w:num>
+  <w:num w:numId="11">
+    <w:abstractNumId w:val="7"/>
+  </w:num>
+  <w:num w:numId="12">
+    <w:abstractNumId w:val="2"/>
   </w:num>
 </w:numbering>
 </file>

</xml_diff>

<commit_message>
Se actualiza archivo de reglas de negocio
</commit_message>
<xml_diff>
--- a/Documentacion de Proyecto/Reglas de Negocio/Reglas de Negocio Club Campestre La Libertadv4.docx
+++ b/Documentacion de Proyecto/Reglas de Negocio/Reglas de Negocio Club Campestre La Libertadv4.docx
@@ -2059,8 +2059,6 @@
           <w:b/>
         </w:rPr>
       </w:pPr>
-      <w:bookmarkStart w:id="0" w:name="_GoBack"/>
-      <w:bookmarkEnd w:id="0"/>
       <w:r>
         <w:rPr>
           <w:b/>
@@ -2145,6 +2143,20 @@
       <w:r>
         <w:t xml:space="preserve">El usuario deberá ser registrado desde la página de clientes o sitio de administrador </w:t>
       </w:r>
+    </w:p>
+    <w:p>
+      <w:pPr>
+        <w:pStyle w:val="Prrafodelista"/>
+        <w:numPr>
+          <w:ilvl w:val="0"/>
+          <w:numId w:val="13"/>
+        </w:numPr>
+      </w:pPr>
+      <w:r>
+        <w:t>El ingreso al sistema será con numero de cedula de la persona que se registre en el sistema.</w:t>
+      </w:r>
+      <w:bookmarkStart w:id="0" w:name="_GoBack"/>
+      <w:bookmarkEnd w:id="0"/>
     </w:p>
     <w:p>
       <w:pPr>
@@ -4547,7 +4559,7 @@
 </file>
 
 <file path=customXml/itemProps2.xml><?xml version="1.0" encoding="utf-8"?>
-<ds:datastoreItem xmlns:ds="http://schemas.openxmlformats.org/officeDocument/2006/customXml" ds:itemID="{0DB20946-B357-405E-A4A4-1D5D990BB273}">
+<ds:datastoreItem xmlns:ds="http://schemas.openxmlformats.org/officeDocument/2006/customXml" ds:itemID="{70226E4E-A595-4699-9737-BC58DF56DF04}">
   <ds:schemaRefs>
     <ds:schemaRef ds:uri="http://schemas.openxmlformats.org/officeDocument/2006/bibliography"/>
   </ds:schemaRefs>

</xml_diff>